<commit_message>
add title page in docx file
</commit_message>
<xml_diff>
--- a/АиСД.docx
+++ b/АиСД.docx
@@ -2,9 +2,1517 @@
 <file path=word/document.xml><?xml version="1.0" encoding="utf-8"?>
 <w:document xmlns:wpc="http://schemas.microsoft.com/office/word/2010/wordprocessingCanvas" xmlns:cx="http://schemas.microsoft.com/office/drawing/2014/chartex" xmlns:cx1="http://schemas.microsoft.com/office/drawing/2015/9/8/chartex" xmlns:cx2="http://schemas.microsoft.com/office/drawing/2015/10/21/chartex" xmlns:cx3="http://schemas.microsoft.com/office/drawing/2016/5/9/chartex" xmlns:cx4="http://schemas.microsoft.com/office/drawing/2016/5/10/chartex" xmlns:cx5="http://schemas.microsoft.com/office/drawing/2016/5/11/chartex" xmlns:cx6="http://schemas.microsoft.com/office/drawing/2016/5/12/chartex" xmlns:cx7="http://schemas.microsoft.com/office/drawing/2016/5/13/chartex" xmlns:cx8="http://schemas.microsoft.com/office/drawing/2016/5/14/chartex" xmlns:mc="http://schemas.openxmlformats.org/markup-compatibility/2006" xmlns:aink="http://schemas.microsoft.com/office/drawing/2016/ink" xmlns:am3d="http://schemas.microsoft.com/office/drawing/2017/model3d" xmlns:o="urn:schemas-microsoft-com:office:office" xmlns:oel="http://schemas.microsoft.com/office/2019/extlst" xmlns:r="http://schemas.openxmlformats.org/officeDocument/2006/relationships" xmlns:m="http://schemas.openxmlformats.org/officeDocument/2006/math" xmlns:v="urn:schemas-microsoft-com:vml" xmlns:wp14="http://schemas.microsoft.com/office/word/2010/wordprocessingDrawing" xmlns:wp="http://schemas.openxmlformats.org/drawingml/2006/wordprocessingDrawing" xmlns:w10="urn:schemas-microsoft-com:office:word" xmlns:w="http://schemas.openxmlformats.org/wordprocessingml/2006/main" xmlns:w14="http://schemas.microsoft.com/office/word/2010/wordml" xmlns:w15="http://schemas.microsoft.com/office/word/2012/wordml" xmlns:w16cex="http://schemas.microsoft.com/office/word/2018/wordml/cex" xmlns:w16cid="http://schemas.microsoft.com/office/word/2016/wordml/cid" xmlns:w16="http://schemas.microsoft.com/office/word/2018/wordml" xmlns:w16sdtdh="http://schemas.microsoft.com/office/word/2020/wordml/sdtdatahash" xmlns:w16se="http://schemas.microsoft.com/office/word/2015/wordml/symex" xmlns:wpg="http://schemas.microsoft.com/office/word/2010/wordprocessingGroup" xmlns:wpi="http://schemas.microsoft.com/office/word/2010/wordprocessingInk" xmlns:wne="http://schemas.microsoft.com/office/word/2006/wordml" xmlns:wps="http://schemas.microsoft.com/office/word/2010/wordprocessingShape" mc:Ignorable="w14 w15 w16se w16cid w16 w16cex w16sdtdh wp14">
   <w:body>
-    <w:p/>
-    <w:p>
+    <w:p>
+      <w:pPr>
+        <w:shd w:val="clear" w:color="auto" w:fill="FFFFFF"/>
+        <w:spacing w:after="0" w:line="240" w:lineRule="auto"/>
+        <w:jc w:val="center"/>
+        <w:rPr>
+          <w:rFonts w:eastAsia="Times New Roman" w:cs="Times New Roman"/>
+          <w:smallCaps/>
+          <w:szCs w:val="28"/>
+          <w:lang w:eastAsia="ru-RU"/>
+        </w:rPr>
+      </w:pPr>
       <w:r>
+        <w:rPr>
+          <w:rFonts w:ascii="Calibri" w:eastAsia="Calibri" w:hAnsi="Calibri" w:cs="Calibri"/>
+          <w:noProof/>
+          <w:sz w:val="22"/>
+          <w:lang w:eastAsia="ru-RU"/>
+        </w:rPr>
+        <w:drawing>
+          <wp:anchor distT="0" distB="0" distL="114300" distR="114300" simplePos="0" relativeHeight="251659264" behindDoc="0" locked="0" layoutInCell="1" hidden="0" allowOverlap="1" wp14:anchorId="7296D327" wp14:editId="1F2F7DCD">
+            <wp:simplePos x="0" y="0"/>
+            <wp:positionH relativeFrom="column">
+              <wp:posOffset>2964835</wp:posOffset>
+            </wp:positionH>
+            <wp:positionV relativeFrom="paragraph">
+              <wp:posOffset>2540</wp:posOffset>
+            </wp:positionV>
+            <wp:extent cx="370800" cy="608400"/>
+            <wp:effectExtent l="0" t="0" r="0" b="0"/>
+            <wp:wrapTopAndBottom distT="0" distB="0"/>
+            <wp:docPr id="5" name="image1.jpg" descr="Описание: лого"/>
+            <wp:cNvGraphicFramePr/>
+            <a:graphic xmlns:a="http://schemas.openxmlformats.org/drawingml/2006/main">
+              <a:graphicData uri="http://schemas.openxmlformats.org/drawingml/2006/picture">
+                <pic:pic xmlns:pic="http://schemas.openxmlformats.org/drawingml/2006/picture">
+                  <pic:nvPicPr>
+                    <pic:cNvPr id="0" name="image1.jpg" descr="Описание: лого"/>
+                    <pic:cNvPicPr preferRelativeResize="0"/>
+                  </pic:nvPicPr>
+                  <pic:blipFill>
+                    <a:blip r:embed="rId5"/>
+                    <a:srcRect r="80949"/>
+                    <a:stretch>
+                      <a:fillRect/>
+                    </a:stretch>
+                  </pic:blipFill>
+                  <pic:spPr>
+                    <a:xfrm>
+                      <a:off x="0" y="0"/>
+                      <a:ext cx="370800" cy="608400"/>
+                    </a:xfrm>
+                    <a:prstGeom prst="rect">
+                      <a:avLst/>
+                    </a:prstGeom>
+                    <a:ln/>
+                  </pic:spPr>
+                </pic:pic>
+              </a:graphicData>
+            </a:graphic>
+          </wp:anchor>
+        </w:drawing>
+      </w:r>
+    </w:p>
+    <w:p>
+      <w:pPr>
+        <w:widowControl w:val="0"/>
+        <w:shd w:val="clear" w:color="auto" w:fill="FFFFFF"/>
+        <w:spacing w:after="0" w:line="240" w:lineRule="auto"/>
+        <w:jc w:val="center"/>
+        <w:rPr>
+          <w:rFonts w:eastAsia="Times New Roman" w:cs="Times New Roman"/>
+          <w:smallCaps/>
+          <w:sz w:val="22"/>
+          <w:lang w:eastAsia="ru-RU"/>
+        </w:rPr>
+      </w:pPr>
+      <w:r>
+        <w:rPr>
+          <w:rFonts w:eastAsia="Times New Roman" w:cs="Times New Roman"/>
+          <w:smallCaps/>
+          <w:sz w:val="22"/>
+          <w:lang w:eastAsia="ru-RU"/>
+        </w:rPr>
+        <w:t>МИНИСТЕРСТВО НАУКИ И ВЫСШЕГО ОБРАЗОВАНИЯ РОССИЙСКОЙ ФЕДЕРАЦИИ</w:t>
+      </w:r>
+    </w:p>
+    <w:p>
+      <w:pPr>
+        <w:widowControl w:val="0"/>
+        <w:spacing w:after="0" w:line="240" w:lineRule="auto"/>
+        <w:jc w:val="center"/>
+        <w:rPr>
+          <w:rFonts w:eastAsia="Times New Roman" w:cs="Times New Roman"/>
+          <w:b/>
+          <w:i/>
+          <w:sz w:val="22"/>
+          <w:lang w:eastAsia="ru-RU"/>
+        </w:rPr>
+      </w:pPr>
+      <w:r>
+        <w:rPr>
+          <w:rFonts w:eastAsia="Times New Roman" w:cs="Times New Roman"/>
+          <w:sz w:val="22"/>
+          <w:lang w:eastAsia="ru-RU"/>
+        </w:rPr>
+        <w:t>Федеральное государственное автономное образовательное учреждение высшего образования</w:t>
+      </w:r>
+    </w:p>
+    <w:p>
+      <w:pPr>
+        <w:widowControl w:val="0"/>
+        <w:tabs>
+          <w:tab w:val="left" w:pos="3969"/>
+        </w:tabs>
+        <w:spacing w:after="0" w:line="240" w:lineRule="auto"/>
+        <w:jc w:val="center"/>
+        <w:rPr>
+          <w:rFonts w:eastAsia="Times New Roman" w:cs="Times New Roman"/>
+          <w:szCs w:val="28"/>
+          <w:lang w:eastAsia="ru-RU"/>
+        </w:rPr>
+      </w:pPr>
+      <w:r>
+        <w:rPr>
+          <w:rFonts w:eastAsia="Times New Roman" w:cs="Times New Roman"/>
+          <w:b/>
+          <w:szCs w:val="28"/>
+          <w:lang w:eastAsia="ru-RU"/>
+        </w:rPr>
+        <w:t>«Дальневосточный федеральный университет»</w:t>
+      </w:r>
+    </w:p>
+    <w:p>
+      <w:pPr>
+        <w:widowControl w:val="0"/>
+        <w:spacing w:after="0" w:line="240" w:lineRule="auto"/>
+        <w:jc w:val="center"/>
+        <w:rPr>
+          <w:rFonts w:eastAsia="Times New Roman" w:cs="Times New Roman"/>
+          <w:szCs w:val="28"/>
+          <w:lang w:eastAsia="ru-RU"/>
+        </w:rPr>
+      </w:pPr>
+      <w:r>
+        <w:rPr>
+          <w:rFonts w:eastAsia="Times New Roman" w:cs="Times New Roman"/>
+          <w:szCs w:val="28"/>
+          <w:lang w:eastAsia="ru-RU"/>
+        </w:rPr>
+        <w:t>(ДВФУ)</w:t>
+      </w:r>
+    </w:p>
+    <w:p>
+      <w:pPr>
+        <w:shd w:val="clear" w:color="auto" w:fill="FFFFFF"/>
+        <w:tabs>
+          <w:tab w:val="left" w:pos="0"/>
+        </w:tabs>
+        <w:spacing w:after="0" w:line="240" w:lineRule="auto"/>
+        <w:jc w:val="center"/>
+        <w:rPr>
+          <w:rFonts w:eastAsia="Times New Roman" w:cs="Times New Roman"/>
+          <w:b/>
+          <w:color w:val="000000"/>
+          <w:sz w:val="20"/>
+          <w:szCs w:val="20"/>
+          <w:lang w:eastAsia="ru-RU"/>
+        </w:rPr>
+      </w:pPr>
+    </w:p>
+    <w:p>
+      <w:pPr>
+        <w:pBdr>
+          <w:top w:val="single" w:sz="24" w:space="2" w:color="000000"/>
+        </w:pBdr>
+        <w:tabs>
+          <w:tab w:val="left" w:pos="0"/>
+        </w:tabs>
+        <w:spacing w:after="0" w:line="240" w:lineRule="auto"/>
+        <w:ind w:right="-2"/>
+        <w:jc w:val="center"/>
+        <w:rPr>
+          <w:rFonts w:eastAsia="Times New Roman" w:cs="Times New Roman"/>
+          <w:color w:val="000000"/>
+          <w:sz w:val="20"/>
+          <w:szCs w:val="20"/>
+          <w:lang w:eastAsia="ru-RU"/>
+        </w:rPr>
+      </w:pPr>
+    </w:p>
+    <w:tbl>
+      <w:tblPr>
+        <w:tblW w:w="9854" w:type="dxa"/>
+        <w:tblBorders>
+          <w:insideH w:val="single" w:sz="4" w:space="0" w:color="000000"/>
+          <w:insideV w:val="single" w:sz="4" w:space="0" w:color="000000"/>
+        </w:tblBorders>
+        <w:tblLayout w:type="fixed"/>
+        <w:tblLook w:val="0000" w:firstRow="0" w:lastRow="0" w:firstColumn="0" w:lastColumn="0" w:noHBand="0" w:noVBand="0"/>
+      </w:tblPr>
+      <w:tblGrid>
+        <w:gridCol w:w="9854"/>
+      </w:tblGrid>
+      <w:tr>
+        <w:tc>
+          <w:tcPr>
+            <w:tcW w:w="9854" w:type="dxa"/>
+            <w:tcBorders>
+              <w:top w:val="nil"/>
+              <w:left w:val="nil"/>
+              <w:bottom w:val="nil"/>
+              <w:right w:val="nil"/>
+            </w:tcBorders>
+          </w:tcPr>
+          <w:p>
+            <w:pPr>
+              <w:widowControl w:val="0"/>
+              <w:spacing w:after="0" w:line="240" w:lineRule="auto"/>
+              <w:ind w:right="-2"/>
+              <w:jc w:val="center"/>
+              <w:rPr>
+                <w:rFonts w:eastAsia="Times New Roman" w:cs="Times New Roman"/>
+                <w:b/>
+                <w:color w:val="000000"/>
+                <w:szCs w:val="28"/>
+                <w:lang w:eastAsia="ru-RU"/>
+              </w:rPr>
+            </w:pPr>
+            <w:r>
+              <w:rPr>
+                <w:rFonts w:eastAsia="Times New Roman" w:cs="Times New Roman"/>
+                <w:b/>
+                <w:color w:val="000000"/>
+                <w:szCs w:val="28"/>
+                <w:lang w:eastAsia="ru-RU"/>
+              </w:rPr>
+              <w:t>ИНСТИТУТ МАТЕМАТИКИ И КОМПЬЮТЕРНЫХ ТЕХНОЛОГИЙ</w:t>
+            </w:r>
+          </w:p>
+          <w:p>
+            <w:pPr>
+              <w:widowControl w:val="0"/>
+              <w:spacing w:after="0" w:line="240" w:lineRule="auto"/>
+              <w:ind w:right="-2"/>
+              <w:jc w:val="center"/>
+              <w:rPr>
+                <w:rFonts w:eastAsia="Times New Roman" w:cs="Times New Roman"/>
+                <w:b/>
+                <w:color w:val="000000"/>
+                <w:szCs w:val="28"/>
+                <w:lang w:eastAsia="ru-RU"/>
+              </w:rPr>
+            </w:pPr>
+          </w:p>
+          <w:p>
+            <w:pPr>
+              <w:widowControl w:val="0"/>
+              <w:spacing w:after="0" w:line="240" w:lineRule="auto"/>
+              <w:ind w:right="-2"/>
+              <w:jc w:val="center"/>
+              <w:rPr>
+                <w:rFonts w:eastAsia="Times New Roman" w:cs="Times New Roman"/>
+                <w:b/>
+                <w:color w:val="000000"/>
+                <w:szCs w:val="28"/>
+                <w:lang w:eastAsia="ru-RU"/>
+              </w:rPr>
+            </w:pPr>
+            <w:r>
+              <w:rPr>
+                <w:rFonts w:eastAsia="Times New Roman" w:cs="Times New Roman"/>
+                <w:b/>
+                <w:color w:val="000000"/>
+                <w:szCs w:val="28"/>
+                <w:lang w:eastAsia="ru-RU"/>
+              </w:rPr>
+              <w:t>Департамент математического и компьютерного моделирования</w:t>
+            </w:r>
+          </w:p>
+          <w:p>
+            <w:pPr>
+              <w:widowControl w:val="0"/>
+              <w:tabs>
+                <w:tab w:val="left" w:pos="851"/>
+              </w:tabs>
+              <w:spacing w:after="0" w:line="240" w:lineRule="auto"/>
+              <w:ind w:right="-2"/>
+              <w:jc w:val="center"/>
+              <w:rPr>
+                <w:rFonts w:eastAsia="Times New Roman" w:cs="Times New Roman"/>
+                <w:b/>
+                <w:color w:val="000000"/>
+                <w:sz w:val="20"/>
+                <w:szCs w:val="20"/>
+                <w:lang w:eastAsia="ru-RU"/>
+              </w:rPr>
+            </w:pPr>
+          </w:p>
+          <w:p>
+            <w:pPr>
+              <w:widowControl w:val="0"/>
+              <w:tabs>
+                <w:tab w:val="left" w:pos="851"/>
+              </w:tabs>
+              <w:spacing w:after="0" w:line="240" w:lineRule="auto"/>
+              <w:ind w:right="-2"/>
+              <w:jc w:val="center"/>
+              <w:rPr>
+                <w:rFonts w:eastAsia="Times New Roman" w:cs="Times New Roman"/>
+                <w:b/>
+                <w:color w:val="000000"/>
+                <w:sz w:val="20"/>
+                <w:szCs w:val="20"/>
+                <w:lang w:eastAsia="ru-RU"/>
+              </w:rPr>
+            </w:pPr>
+          </w:p>
+          <w:p>
+            <w:pPr>
+              <w:widowControl w:val="0"/>
+              <w:tabs>
+                <w:tab w:val="left" w:pos="851"/>
+              </w:tabs>
+              <w:spacing w:after="0" w:line="240" w:lineRule="auto"/>
+              <w:ind w:right="-2"/>
+              <w:jc w:val="center"/>
+              <w:rPr>
+                <w:rFonts w:eastAsia="Times New Roman" w:cs="Times New Roman"/>
+                <w:b/>
+                <w:color w:val="000000"/>
+                <w:sz w:val="20"/>
+                <w:szCs w:val="20"/>
+                <w:lang w:eastAsia="ru-RU"/>
+              </w:rPr>
+            </w:pPr>
+          </w:p>
+        </w:tc>
+      </w:tr>
+      <w:tr>
+        <w:tc>
+          <w:tcPr>
+            <w:tcW w:w="9854" w:type="dxa"/>
+          </w:tcPr>
+          <w:p>
+            <w:pPr>
+              <w:tabs>
+                <w:tab w:val="left" w:pos="851"/>
+              </w:tabs>
+              <w:spacing w:after="0" w:line="240" w:lineRule="auto"/>
+              <w:ind w:right="-2"/>
+              <w:jc w:val="center"/>
+              <w:rPr>
+                <w:rFonts w:eastAsia="Times New Roman" w:cs="Times New Roman"/>
+                <w:color w:val="000000"/>
+                <w:szCs w:val="28"/>
+                <w:lang w:eastAsia="ru-RU"/>
+              </w:rPr>
+            </w:pPr>
+          </w:p>
+        </w:tc>
+      </w:tr>
+      <w:tr>
+        <w:tc>
+          <w:tcPr>
+            <w:tcW w:w="9854" w:type="dxa"/>
+          </w:tcPr>
+          <w:p>
+            <w:pPr>
+              <w:tabs>
+                <w:tab w:val="left" w:pos="851"/>
+              </w:tabs>
+              <w:spacing w:after="0" w:line="240" w:lineRule="auto"/>
+              <w:ind w:right="-2"/>
+              <w:jc w:val="center"/>
+              <w:rPr>
+                <w:rFonts w:eastAsia="Times New Roman" w:cs="Times New Roman"/>
+                <w:b/>
+                <w:color w:val="000000"/>
+                <w:szCs w:val="28"/>
+                <w:lang w:eastAsia="ru-RU"/>
+              </w:rPr>
+            </w:pPr>
+            <w:r>
+              <w:rPr>
+                <w:rFonts w:eastAsia="Times New Roman" w:cs="Times New Roman"/>
+                <w:b/>
+                <w:szCs w:val="28"/>
+                <w:lang w:eastAsia="ru-RU"/>
+              </w:rPr>
+              <w:t xml:space="preserve">Алгоритм </w:t>
+            </w:r>
+            <w:r>
+              <w:rPr>
+                <w:rFonts w:eastAsia="Times New Roman" w:cs="Times New Roman"/>
+                <w:b/>
+                <w:szCs w:val="28"/>
+                <w:lang w:eastAsia="ru-RU"/>
+              </w:rPr>
+              <w:t>дерево в</w:t>
+            </w:r>
+            <w:r>
+              <w:rPr>
+                <w:rFonts w:eastAsia="Times New Roman" w:cs="Times New Roman"/>
+                <w:b/>
+                <w:szCs w:val="28"/>
+                <w:lang w:eastAsia="ru-RU"/>
+              </w:rPr>
+              <w:t xml:space="preserve">ан </w:t>
+            </w:r>
+            <w:proofErr w:type="spellStart"/>
+            <w:r>
+              <w:rPr>
+                <w:rFonts w:eastAsia="Times New Roman" w:cs="Times New Roman"/>
+                <w:b/>
+                <w:szCs w:val="28"/>
+                <w:lang w:eastAsia="ru-RU"/>
+              </w:rPr>
+              <w:t>Эмде</w:t>
+            </w:r>
+            <w:proofErr w:type="spellEnd"/>
+            <w:r>
+              <w:rPr>
+                <w:rFonts w:eastAsia="Times New Roman" w:cs="Times New Roman"/>
+                <w:b/>
+                <w:szCs w:val="28"/>
+                <w:lang w:eastAsia="ru-RU"/>
+              </w:rPr>
+              <w:t xml:space="preserve"> </w:t>
+            </w:r>
+            <w:proofErr w:type="spellStart"/>
+            <w:r>
+              <w:rPr>
+                <w:rFonts w:eastAsia="Times New Roman" w:cs="Times New Roman"/>
+                <w:b/>
+                <w:szCs w:val="28"/>
+                <w:lang w:eastAsia="ru-RU"/>
+              </w:rPr>
+              <w:t>Баоса</w:t>
+            </w:r>
+            <w:proofErr w:type="spellEnd"/>
+          </w:p>
+        </w:tc>
+      </w:tr>
+      <w:tr>
+        <w:tc>
+          <w:tcPr>
+            <w:tcW w:w="9854" w:type="dxa"/>
+          </w:tcPr>
+          <w:p>
+            <w:pPr>
+              <w:tabs>
+                <w:tab w:val="left" w:pos="851"/>
+              </w:tabs>
+              <w:spacing w:after="0" w:line="240" w:lineRule="auto"/>
+              <w:ind w:right="-2"/>
+              <w:jc w:val="center"/>
+              <w:rPr>
+                <w:rFonts w:eastAsia="Times New Roman" w:cs="Times New Roman"/>
+                <w:color w:val="000000"/>
+                <w:szCs w:val="28"/>
+                <w:lang w:eastAsia="ru-RU"/>
+              </w:rPr>
+            </w:pPr>
+          </w:p>
+          <w:p>
+            <w:pPr>
+              <w:tabs>
+                <w:tab w:val="left" w:pos="851"/>
+              </w:tabs>
+              <w:spacing w:after="0" w:line="240" w:lineRule="auto"/>
+              <w:ind w:right="-2"/>
+              <w:jc w:val="center"/>
+              <w:rPr>
+                <w:rFonts w:eastAsia="Times New Roman" w:cs="Times New Roman"/>
+                <w:color w:val="000000"/>
+                <w:szCs w:val="28"/>
+                <w:lang w:eastAsia="ru-RU"/>
+              </w:rPr>
+            </w:pPr>
+          </w:p>
+          <w:p>
+            <w:pPr>
+              <w:tabs>
+                <w:tab w:val="left" w:pos="851"/>
+              </w:tabs>
+              <w:spacing w:after="0" w:line="240" w:lineRule="auto"/>
+              <w:ind w:right="-2"/>
+              <w:jc w:val="center"/>
+              <w:rPr>
+                <w:rFonts w:eastAsia="Times New Roman" w:cs="Times New Roman"/>
+                <w:color w:val="000000"/>
+                <w:szCs w:val="28"/>
+                <w:lang w:eastAsia="ru-RU"/>
+              </w:rPr>
+            </w:pPr>
+          </w:p>
+        </w:tc>
+      </w:tr>
+    </w:tbl>
+    <w:p>
+      <w:pPr>
+        <w:spacing w:after="0" w:line="240" w:lineRule="auto"/>
+        <w:jc w:val="center"/>
+        <w:rPr>
+          <w:rFonts w:eastAsia="Times New Roman" w:cs="Times New Roman"/>
+          <w:szCs w:val="28"/>
+          <w:lang w:eastAsia="ru-RU"/>
+        </w:rPr>
+      </w:pPr>
+      <w:r>
+        <w:rPr>
+          <w:rFonts w:eastAsia="Times New Roman" w:cs="Times New Roman"/>
+          <w:szCs w:val="28"/>
+          <w:lang w:eastAsia="ru-RU"/>
+        </w:rPr>
+        <w:t>по образовательной программе подготовки бакалавров</w:t>
+      </w:r>
+    </w:p>
+    <w:p>
+      <w:pPr>
+        <w:tabs>
+          <w:tab w:val="left" w:pos="567"/>
+        </w:tabs>
+        <w:spacing w:after="0" w:line="240" w:lineRule="auto"/>
+        <w:jc w:val="center"/>
+        <w:rPr>
+          <w:rFonts w:eastAsia="Times New Roman" w:cs="Times New Roman"/>
+          <w:szCs w:val="28"/>
+          <w:lang w:eastAsia="ru-RU"/>
+        </w:rPr>
+      </w:pPr>
+      <w:r>
+        <w:rPr>
+          <w:rFonts w:eastAsia="Times New Roman" w:cs="Times New Roman"/>
+          <w:szCs w:val="28"/>
+          <w:lang w:eastAsia="ru-RU"/>
+        </w:rPr>
+        <w:t>по направлению 09.03.03 «Прикладная информатика»</w:t>
+      </w:r>
+    </w:p>
+    <w:p>
+      <w:pPr>
+        <w:tabs>
+          <w:tab w:val="left" w:pos="851"/>
+          <w:tab w:val="left" w:pos="5670"/>
+        </w:tabs>
+        <w:spacing w:after="0" w:line="240" w:lineRule="auto"/>
+        <w:ind w:left="567"/>
+        <w:jc w:val="center"/>
+        <w:rPr>
+          <w:rFonts w:eastAsia="Times New Roman" w:cs="Times New Roman"/>
+          <w:b/>
+          <w:color w:val="000000"/>
+          <w:sz w:val="20"/>
+          <w:szCs w:val="20"/>
+          <w:lang w:eastAsia="ru-RU"/>
+        </w:rPr>
+      </w:pPr>
+    </w:p>
+    <w:tbl>
+      <w:tblPr>
+        <w:tblW w:w="9923" w:type="dxa"/>
+        <w:tblLayout w:type="fixed"/>
+        <w:tblLook w:val="0000" w:firstRow="0" w:lastRow="0" w:firstColumn="0" w:lastColumn="0" w:noHBand="0" w:noVBand="0"/>
+      </w:tblPr>
+      <w:tblGrid>
+        <w:gridCol w:w="5211"/>
+        <w:gridCol w:w="4712"/>
+      </w:tblGrid>
+      <w:tr>
+        <w:tc>
+          <w:tcPr>
+            <w:tcW w:w="5211" w:type="dxa"/>
+          </w:tcPr>
+          <w:p>
+            <w:pPr>
+              <w:widowControl w:val="0"/>
+              <w:tabs>
+                <w:tab w:val="left" w:pos="851"/>
+              </w:tabs>
+              <w:spacing w:after="0" w:line="240" w:lineRule="auto"/>
+              <w:ind w:left="142" w:right="-1327"/>
+              <w:jc w:val="both"/>
+              <w:rPr>
+                <w:rFonts w:eastAsia="Times New Roman" w:cs="Times New Roman"/>
+                <w:sz w:val="20"/>
+                <w:szCs w:val="20"/>
+                <w:lang w:eastAsia="ru-RU"/>
+              </w:rPr>
+            </w:pPr>
+          </w:p>
+          <w:p>
+            <w:pPr>
+              <w:widowControl w:val="0"/>
+              <w:tabs>
+                <w:tab w:val="left" w:pos="851"/>
+              </w:tabs>
+              <w:spacing w:after="0" w:line="240" w:lineRule="auto"/>
+              <w:ind w:left="142" w:right="-1327"/>
+              <w:jc w:val="both"/>
+              <w:rPr>
+                <w:rFonts w:eastAsia="Times New Roman" w:cs="Times New Roman"/>
+                <w:sz w:val="20"/>
+                <w:szCs w:val="20"/>
+                <w:lang w:eastAsia="ru-RU"/>
+              </w:rPr>
+            </w:pPr>
+          </w:p>
+          <w:p>
+            <w:pPr>
+              <w:widowControl w:val="0"/>
+              <w:tabs>
+                <w:tab w:val="left" w:pos="851"/>
+              </w:tabs>
+              <w:spacing w:after="0" w:line="240" w:lineRule="auto"/>
+              <w:ind w:left="142" w:right="-1327"/>
+              <w:jc w:val="both"/>
+              <w:rPr>
+                <w:rFonts w:eastAsia="Times New Roman" w:cs="Times New Roman"/>
+                <w:sz w:val="20"/>
+                <w:szCs w:val="20"/>
+                <w:lang w:eastAsia="ru-RU"/>
+              </w:rPr>
+            </w:pPr>
+          </w:p>
+          <w:p>
+            <w:pPr>
+              <w:widowControl w:val="0"/>
+              <w:tabs>
+                <w:tab w:val="left" w:pos="851"/>
+              </w:tabs>
+              <w:spacing w:after="0" w:line="240" w:lineRule="auto"/>
+              <w:ind w:left="142" w:right="-1327"/>
+              <w:jc w:val="both"/>
+              <w:rPr>
+                <w:rFonts w:eastAsia="Times New Roman" w:cs="Times New Roman"/>
+                <w:sz w:val="20"/>
+                <w:szCs w:val="20"/>
+                <w:lang w:eastAsia="ru-RU"/>
+              </w:rPr>
+            </w:pPr>
+          </w:p>
+          <w:p>
+            <w:pPr>
+              <w:widowControl w:val="0"/>
+              <w:tabs>
+                <w:tab w:val="left" w:pos="851"/>
+              </w:tabs>
+              <w:spacing w:after="0" w:line="240" w:lineRule="auto"/>
+              <w:ind w:left="142" w:right="-1327"/>
+              <w:jc w:val="both"/>
+              <w:rPr>
+                <w:rFonts w:eastAsia="Times New Roman" w:cs="Times New Roman"/>
+                <w:sz w:val="20"/>
+                <w:szCs w:val="20"/>
+                <w:lang w:eastAsia="ru-RU"/>
+              </w:rPr>
+            </w:pPr>
+          </w:p>
+          <w:p>
+            <w:pPr>
+              <w:widowControl w:val="0"/>
+              <w:tabs>
+                <w:tab w:val="left" w:pos="851"/>
+              </w:tabs>
+              <w:spacing w:after="0" w:line="240" w:lineRule="auto"/>
+              <w:ind w:left="142" w:right="-1327"/>
+              <w:jc w:val="both"/>
+              <w:rPr>
+                <w:rFonts w:eastAsia="Times New Roman" w:cs="Times New Roman"/>
+                <w:sz w:val="24"/>
+                <w:szCs w:val="24"/>
+                <w:lang w:eastAsia="ru-RU"/>
+              </w:rPr>
+            </w:pPr>
+          </w:p>
+          <w:p>
+            <w:pPr>
+              <w:widowControl w:val="0"/>
+              <w:tabs>
+                <w:tab w:val="left" w:pos="851"/>
+              </w:tabs>
+              <w:spacing w:after="0" w:line="240" w:lineRule="auto"/>
+              <w:ind w:left="142" w:right="-1327"/>
+              <w:jc w:val="both"/>
+              <w:rPr>
+                <w:rFonts w:eastAsia="Times New Roman" w:cs="Times New Roman"/>
+                <w:sz w:val="24"/>
+                <w:szCs w:val="24"/>
+                <w:lang w:eastAsia="ru-RU"/>
+              </w:rPr>
+            </w:pPr>
+          </w:p>
+          <w:p>
+            <w:pPr>
+              <w:widowControl w:val="0"/>
+              <w:tabs>
+                <w:tab w:val="left" w:pos="851"/>
+              </w:tabs>
+              <w:spacing w:after="0" w:line="240" w:lineRule="auto"/>
+              <w:ind w:left="142" w:right="-1327"/>
+              <w:jc w:val="both"/>
+              <w:rPr>
+                <w:rFonts w:eastAsia="Times New Roman" w:cs="Times New Roman"/>
+                <w:sz w:val="24"/>
+                <w:szCs w:val="24"/>
+                <w:lang w:eastAsia="ru-RU"/>
+              </w:rPr>
+            </w:pPr>
+          </w:p>
+          <w:p>
+            <w:pPr>
+              <w:widowControl w:val="0"/>
+              <w:tabs>
+                <w:tab w:val="left" w:pos="851"/>
+              </w:tabs>
+              <w:spacing w:after="0" w:line="240" w:lineRule="auto"/>
+              <w:ind w:left="142" w:right="-1327"/>
+              <w:jc w:val="both"/>
+              <w:rPr>
+                <w:rFonts w:eastAsia="Times New Roman" w:cs="Times New Roman"/>
+                <w:sz w:val="24"/>
+                <w:szCs w:val="24"/>
+                <w:lang w:eastAsia="ru-RU"/>
+              </w:rPr>
+            </w:pPr>
+            <w:r>
+              <w:rPr>
+                <w:rFonts w:eastAsia="Times New Roman" w:cs="Times New Roman"/>
+                <w:sz w:val="24"/>
+                <w:szCs w:val="24"/>
+                <w:lang w:eastAsia="ru-RU"/>
+              </w:rPr>
+              <w:t>Работа защищена</w:t>
+            </w:r>
+          </w:p>
+          <w:p>
+            <w:pPr>
+              <w:widowControl w:val="0"/>
+              <w:tabs>
+                <w:tab w:val="left" w:pos="851"/>
+              </w:tabs>
+              <w:spacing w:after="0" w:line="240" w:lineRule="auto"/>
+              <w:ind w:left="142" w:right="-1327"/>
+              <w:jc w:val="both"/>
+              <w:rPr>
+                <w:rFonts w:eastAsia="Times New Roman" w:cs="Times New Roman"/>
+                <w:sz w:val="24"/>
+                <w:szCs w:val="24"/>
+                <w:lang w:eastAsia="ru-RU"/>
+              </w:rPr>
+            </w:pPr>
+            <w:r>
+              <w:rPr>
+                <w:rFonts w:eastAsia="Times New Roman" w:cs="Times New Roman"/>
+                <w:sz w:val="24"/>
+                <w:szCs w:val="24"/>
+                <w:lang w:eastAsia="ru-RU"/>
+              </w:rPr>
+              <w:t>с оценкой             _______________</w:t>
+            </w:r>
+          </w:p>
+          <w:p>
+            <w:pPr>
+              <w:widowControl w:val="0"/>
+              <w:tabs>
+                <w:tab w:val="left" w:pos="851"/>
+              </w:tabs>
+              <w:spacing w:after="0" w:line="240" w:lineRule="auto"/>
+              <w:ind w:left="142" w:right="-1327"/>
+              <w:jc w:val="both"/>
+              <w:rPr>
+                <w:rFonts w:eastAsia="Times New Roman" w:cs="Times New Roman"/>
+                <w:sz w:val="24"/>
+                <w:szCs w:val="24"/>
+                <w:lang w:eastAsia="ru-RU"/>
+              </w:rPr>
+            </w:pPr>
+          </w:p>
+          <w:p>
+            <w:pPr>
+              <w:widowControl w:val="0"/>
+              <w:tabs>
+                <w:tab w:val="left" w:pos="851"/>
+              </w:tabs>
+              <w:spacing w:after="0" w:line="240" w:lineRule="auto"/>
+              <w:ind w:left="142" w:right="-1327"/>
+              <w:jc w:val="both"/>
+              <w:rPr>
+                <w:rFonts w:eastAsia="Times New Roman" w:cs="Times New Roman"/>
+                <w:sz w:val="24"/>
+                <w:szCs w:val="24"/>
+                <w:lang w:eastAsia="ru-RU"/>
+              </w:rPr>
+            </w:pPr>
+          </w:p>
+          <w:p>
+            <w:pPr>
+              <w:widowControl w:val="0"/>
+              <w:tabs>
+                <w:tab w:val="left" w:pos="851"/>
+              </w:tabs>
+              <w:spacing w:after="0" w:line="240" w:lineRule="auto"/>
+              <w:ind w:left="142" w:right="-1327"/>
+              <w:jc w:val="both"/>
+              <w:rPr>
+                <w:rFonts w:eastAsia="Times New Roman" w:cs="Times New Roman"/>
+                <w:sz w:val="24"/>
+                <w:szCs w:val="24"/>
+                <w:lang w:eastAsia="ru-RU"/>
+              </w:rPr>
+            </w:pPr>
+          </w:p>
+          <w:p>
+            <w:pPr>
+              <w:widowControl w:val="0"/>
+              <w:tabs>
+                <w:tab w:val="left" w:pos="851"/>
+              </w:tabs>
+              <w:spacing w:after="0" w:line="240" w:lineRule="auto"/>
+              <w:ind w:left="142" w:right="-1327"/>
+              <w:jc w:val="both"/>
+              <w:rPr>
+                <w:rFonts w:eastAsia="Times New Roman" w:cs="Times New Roman"/>
+                <w:sz w:val="24"/>
+                <w:szCs w:val="24"/>
+                <w:lang w:eastAsia="ru-RU"/>
+              </w:rPr>
+            </w:pPr>
+          </w:p>
+          <w:p>
+            <w:pPr>
+              <w:widowControl w:val="0"/>
+              <w:tabs>
+                <w:tab w:val="left" w:pos="851"/>
+              </w:tabs>
+              <w:spacing w:after="0" w:line="240" w:lineRule="auto"/>
+              <w:ind w:left="142" w:right="-1327"/>
+              <w:jc w:val="both"/>
+              <w:rPr>
+                <w:rFonts w:eastAsia="Times New Roman" w:cs="Times New Roman"/>
+                <w:sz w:val="24"/>
+                <w:szCs w:val="24"/>
+                <w:lang w:eastAsia="ru-RU"/>
+              </w:rPr>
+            </w:pPr>
+          </w:p>
+          <w:p>
+            <w:pPr>
+              <w:tabs>
+                <w:tab w:val="left" w:pos="851"/>
+              </w:tabs>
+              <w:spacing w:after="0" w:line="360" w:lineRule="auto"/>
+              <w:ind w:left="142" w:right="-1327"/>
+              <w:jc w:val="both"/>
+              <w:rPr>
+                <w:rFonts w:eastAsia="Times New Roman" w:cs="Times New Roman"/>
+                <w:sz w:val="24"/>
+                <w:szCs w:val="24"/>
+                <w:lang w:eastAsia="ru-RU"/>
+              </w:rPr>
+            </w:pPr>
+            <w:r>
+              <w:rPr>
+                <w:rFonts w:eastAsia="Times New Roman" w:cs="Times New Roman"/>
+                <w:sz w:val="24"/>
+                <w:szCs w:val="24"/>
+                <w:lang w:eastAsia="ru-RU"/>
+              </w:rPr>
+              <w:t>Регистрационный номер _______</w:t>
+            </w:r>
+          </w:p>
+          <w:p>
+            <w:pPr>
+              <w:widowControl w:val="0"/>
+              <w:tabs>
+                <w:tab w:val="left" w:pos="851"/>
+              </w:tabs>
+              <w:spacing w:after="0" w:line="240" w:lineRule="auto"/>
+              <w:ind w:left="142" w:right="-1327"/>
+              <w:jc w:val="both"/>
+              <w:rPr>
+                <w:rFonts w:eastAsia="Times New Roman" w:cs="Times New Roman"/>
+                <w:sz w:val="20"/>
+                <w:szCs w:val="20"/>
+                <w:vertAlign w:val="superscript"/>
+                <w:lang w:eastAsia="ru-RU"/>
+              </w:rPr>
+            </w:pPr>
+            <w:r>
+              <w:rPr>
+                <w:rFonts w:eastAsia="Times New Roman" w:cs="Times New Roman"/>
+                <w:sz w:val="24"/>
+                <w:szCs w:val="24"/>
+                <w:lang w:eastAsia="ru-RU"/>
+              </w:rPr>
+              <w:t>«____»___________________2022г.</w:t>
+            </w:r>
+          </w:p>
+        </w:tc>
+        <w:tc>
+          <w:tcPr>
+            <w:tcW w:w="4712" w:type="dxa"/>
+          </w:tcPr>
+          <w:p>
+            <w:pPr>
+              <w:widowControl w:val="0"/>
+              <w:tabs>
+                <w:tab w:val="left" w:pos="851"/>
+              </w:tabs>
+              <w:spacing w:after="0" w:line="240" w:lineRule="auto"/>
+              <w:ind w:left="567" w:right="-1327"/>
+              <w:jc w:val="both"/>
+              <w:rPr>
+                <w:rFonts w:eastAsia="Times New Roman" w:cs="Times New Roman"/>
+                <w:sz w:val="22"/>
+                <w:lang w:eastAsia="ru-RU"/>
+              </w:rPr>
+            </w:pPr>
+          </w:p>
+          <w:p>
+            <w:pPr>
+              <w:widowControl w:val="0"/>
+              <w:tabs>
+                <w:tab w:val="left" w:pos="851"/>
+              </w:tabs>
+              <w:spacing w:after="0" w:line="240" w:lineRule="auto"/>
+              <w:ind w:left="567" w:right="-1327"/>
+              <w:jc w:val="both"/>
+              <w:rPr>
+                <w:rFonts w:eastAsia="Times New Roman" w:cs="Times New Roman"/>
+                <w:sz w:val="22"/>
+                <w:lang w:eastAsia="ru-RU"/>
+              </w:rPr>
+            </w:pPr>
+          </w:p>
+          <w:p>
+            <w:pPr>
+              <w:widowControl w:val="0"/>
+              <w:tabs>
+                <w:tab w:val="left" w:pos="851"/>
+              </w:tabs>
+              <w:spacing w:after="0" w:line="240" w:lineRule="auto"/>
+              <w:ind w:left="567" w:right="-1327"/>
+              <w:jc w:val="both"/>
+              <w:rPr>
+                <w:rFonts w:eastAsia="Times New Roman" w:cs="Times New Roman"/>
+                <w:sz w:val="22"/>
+                <w:lang w:eastAsia="ru-RU"/>
+              </w:rPr>
+            </w:pPr>
+          </w:p>
+          <w:p>
+            <w:pPr>
+              <w:widowControl w:val="0"/>
+              <w:tabs>
+                <w:tab w:val="left" w:pos="851"/>
+              </w:tabs>
+              <w:spacing w:after="0" w:line="240" w:lineRule="auto"/>
+              <w:ind w:left="567" w:right="-1327"/>
+              <w:jc w:val="both"/>
+              <w:rPr>
+                <w:rFonts w:eastAsia="Times New Roman" w:cs="Times New Roman"/>
+                <w:sz w:val="22"/>
+                <w:lang w:eastAsia="ru-RU"/>
+              </w:rPr>
+            </w:pPr>
+          </w:p>
+          <w:p>
+            <w:pPr>
+              <w:widowControl w:val="0"/>
+              <w:tabs>
+                <w:tab w:val="left" w:pos="851"/>
+              </w:tabs>
+              <w:spacing w:after="0" w:line="240" w:lineRule="auto"/>
+              <w:ind w:left="567" w:right="-1327"/>
+              <w:jc w:val="both"/>
+              <w:rPr>
+                <w:rFonts w:eastAsia="Times New Roman" w:cs="Times New Roman"/>
+                <w:sz w:val="22"/>
+                <w:lang w:eastAsia="ru-RU"/>
+              </w:rPr>
+            </w:pPr>
+          </w:p>
+          <w:p>
+            <w:pPr>
+              <w:widowControl w:val="0"/>
+              <w:tabs>
+                <w:tab w:val="left" w:pos="851"/>
+              </w:tabs>
+              <w:spacing w:after="0" w:line="240" w:lineRule="auto"/>
+              <w:ind w:right="-1327"/>
+              <w:jc w:val="both"/>
+              <w:rPr>
+                <w:rFonts w:eastAsia="Times New Roman" w:cs="Times New Roman"/>
+                <w:sz w:val="24"/>
+                <w:szCs w:val="24"/>
+                <w:lang w:eastAsia="ru-RU"/>
+              </w:rPr>
+            </w:pPr>
+            <w:r>
+              <w:rPr>
+                <w:rFonts w:eastAsia="Times New Roman" w:cs="Times New Roman"/>
+                <w:sz w:val="24"/>
+                <w:szCs w:val="24"/>
+                <w:lang w:eastAsia="ru-RU"/>
+              </w:rPr>
+              <w:t>Студент группы № Б9121-09.03.03пикд</w:t>
+            </w:r>
+          </w:p>
+          <w:p>
+            <w:pPr>
+              <w:widowControl w:val="0"/>
+              <w:tabs>
+                <w:tab w:val="left" w:pos="851"/>
+              </w:tabs>
+              <w:spacing w:after="0" w:line="240" w:lineRule="auto"/>
+              <w:jc w:val="both"/>
+              <w:rPr>
+                <w:rFonts w:eastAsia="Times New Roman" w:cs="Times New Roman"/>
+                <w:sz w:val="20"/>
+                <w:szCs w:val="20"/>
+                <w:lang w:eastAsia="ru-RU"/>
+              </w:rPr>
+            </w:pPr>
+          </w:p>
+          <w:p>
+            <w:pPr>
+              <w:widowControl w:val="0"/>
+              <w:tabs>
+                <w:tab w:val="left" w:pos="851"/>
+              </w:tabs>
+              <w:spacing w:after="0" w:line="240" w:lineRule="auto"/>
+              <w:ind w:right="-1327"/>
+              <w:jc w:val="both"/>
+              <w:rPr>
+                <w:rFonts w:eastAsia="Times New Roman" w:cs="Times New Roman"/>
+                <w:szCs w:val="28"/>
+                <w:lang w:eastAsia="ru-RU"/>
+              </w:rPr>
+            </w:pPr>
+            <w:r>
+              <w:rPr>
+                <w:rFonts w:eastAsia="Times New Roman" w:cs="Times New Roman"/>
+                <w:sz w:val="20"/>
+                <w:szCs w:val="20"/>
+                <w:lang w:eastAsia="ru-RU"/>
+              </w:rPr>
+              <w:t xml:space="preserve">__________________________ </w:t>
+            </w:r>
+            <w:r>
+              <w:rPr>
+                <w:rFonts w:eastAsia="Times New Roman" w:cs="Times New Roman"/>
+                <w:szCs w:val="28"/>
+                <w:lang w:eastAsia="ru-RU"/>
+              </w:rPr>
+              <w:t>Львов С. Н.</w:t>
+            </w:r>
+          </w:p>
+          <w:p>
+            <w:pPr>
+              <w:widowControl w:val="0"/>
+              <w:tabs>
+                <w:tab w:val="left" w:pos="851"/>
+              </w:tabs>
+              <w:spacing w:after="0" w:line="240" w:lineRule="auto"/>
+              <w:ind w:right="-1327"/>
+              <w:jc w:val="both"/>
+              <w:rPr>
+                <w:rFonts w:eastAsia="Times New Roman" w:cs="Times New Roman"/>
+                <w:szCs w:val="28"/>
+                <w:lang w:eastAsia="ru-RU"/>
+              </w:rPr>
+            </w:pPr>
+            <w:r>
+              <w:rPr>
+                <w:rFonts w:eastAsia="Times New Roman" w:cs="Times New Roman"/>
+                <w:sz w:val="16"/>
+                <w:szCs w:val="16"/>
+                <w:lang w:eastAsia="ru-RU"/>
+              </w:rPr>
+              <w:t xml:space="preserve">        (подпись)</w:t>
+            </w:r>
+            <w:r>
+              <w:rPr>
+                <w:rFonts w:eastAsia="Times New Roman" w:cs="Times New Roman"/>
+                <w:szCs w:val="28"/>
+                <w:lang w:eastAsia="ru-RU"/>
+              </w:rPr>
+              <w:t xml:space="preserve">    </w:t>
+            </w:r>
+          </w:p>
+          <w:p>
+            <w:pPr>
+              <w:tabs>
+                <w:tab w:val="left" w:pos="851"/>
+                <w:tab w:val="left" w:pos="5954"/>
+              </w:tabs>
+              <w:spacing w:after="0" w:line="240" w:lineRule="auto"/>
+              <w:ind w:right="-1327"/>
+              <w:rPr>
+                <w:rFonts w:eastAsia="Times New Roman" w:cs="Times New Roman"/>
+                <w:sz w:val="24"/>
+                <w:szCs w:val="24"/>
+                <w:lang w:eastAsia="ru-RU"/>
+              </w:rPr>
+            </w:pPr>
+            <w:r>
+              <w:rPr>
+                <w:rFonts w:eastAsia="Times New Roman" w:cs="Times New Roman"/>
+                <w:sz w:val="24"/>
+                <w:szCs w:val="24"/>
+                <w:lang w:eastAsia="ru-RU"/>
+              </w:rPr>
+              <w:t xml:space="preserve"> «_____» ________________ 2022г.</w:t>
+            </w:r>
+          </w:p>
+          <w:p>
+            <w:pPr>
+              <w:tabs>
+                <w:tab w:val="left" w:pos="851"/>
+                <w:tab w:val="left" w:pos="5954"/>
+              </w:tabs>
+              <w:spacing w:after="0" w:line="240" w:lineRule="auto"/>
+              <w:ind w:right="-1327"/>
+              <w:rPr>
+                <w:rFonts w:eastAsia="Times New Roman" w:cs="Times New Roman"/>
+                <w:sz w:val="24"/>
+                <w:szCs w:val="24"/>
+                <w:lang w:eastAsia="ru-RU"/>
+              </w:rPr>
+            </w:pPr>
+          </w:p>
+          <w:p>
+            <w:pPr>
+              <w:widowControl w:val="0"/>
+              <w:tabs>
+                <w:tab w:val="left" w:pos="851"/>
+              </w:tabs>
+              <w:spacing w:after="0" w:line="240" w:lineRule="auto"/>
+              <w:ind w:right="-1327"/>
+              <w:jc w:val="both"/>
+              <w:rPr>
+                <w:rFonts w:eastAsia="Times New Roman" w:cs="Times New Roman"/>
+                <w:szCs w:val="28"/>
+                <w:lang w:eastAsia="ru-RU"/>
+              </w:rPr>
+            </w:pPr>
+          </w:p>
+          <w:p>
+            <w:pPr>
+              <w:tabs>
+                <w:tab w:val="left" w:pos="851"/>
+                <w:tab w:val="left" w:pos="5954"/>
+              </w:tabs>
+              <w:spacing w:after="0" w:line="240" w:lineRule="auto"/>
+              <w:ind w:right="-1327"/>
+              <w:jc w:val="both"/>
+              <w:rPr>
+                <w:rFonts w:eastAsia="Times New Roman" w:cs="Times New Roman"/>
+                <w:sz w:val="24"/>
+                <w:szCs w:val="24"/>
+                <w:lang w:eastAsia="ru-RU"/>
+              </w:rPr>
+            </w:pPr>
+            <w:r>
+              <w:rPr>
+                <w:rFonts w:eastAsia="Times New Roman" w:cs="Times New Roman"/>
+                <w:sz w:val="24"/>
+                <w:szCs w:val="24"/>
+                <w:lang w:eastAsia="ru-RU"/>
+              </w:rPr>
+              <w:t>Руководитель</w:t>
+            </w:r>
+            <w:r>
+              <w:rPr>
+                <w:rFonts w:eastAsia="Times New Roman" w:cs="Times New Roman"/>
+                <w:sz w:val="24"/>
+                <w:szCs w:val="24"/>
+                <w:lang w:eastAsia="ru-RU"/>
+              </w:rPr>
+              <w:t xml:space="preserve"> </w:t>
+            </w:r>
+            <w:r>
+              <w:rPr>
+                <w:rFonts w:eastAsia="Times New Roman" w:cs="Times New Roman"/>
+                <w:sz w:val="24"/>
+                <w:szCs w:val="24"/>
+                <w:lang w:eastAsia="ru-RU"/>
+              </w:rPr>
+              <w:t>________</w:t>
+            </w:r>
+          </w:p>
+          <w:p>
+            <w:pPr>
+              <w:tabs>
+                <w:tab w:val="left" w:pos="851"/>
+                <w:tab w:val="left" w:pos="5954"/>
+              </w:tabs>
+              <w:spacing w:after="0" w:line="240" w:lineRule="auto"/>
+              <w:ind w:right="-1327"/>
+              <w:jc w:val="both"/>
+              <w:rPr>
+                <w:rFonts w:eastAsia="Times New Roman" w:cs="Times New Roman"/>
+                <w:sz w:val="20"/>
+                <w:szCs w:val="20"/>
+                <w:vertAlign w:val="superscript"/>
+                <w:lang w:eastAsia="ru-RU"/>
+              </w:rPr>
+            </w:pPr>
+            <w:r>
+              <w:rPr>
+                <w:rFonts w:eastAsia="Times New Roman" w:cs="Times New Roman"/>
+                <w:sz w:val="24"/>
+                <w:szCs w:val="24"/>
+                <w:vertAlign w:val="superscript"/>
+                <w:lang w:eastAsia="ru-RU"/>
+              </w:rPr>
+              <w:t xml:space="preserve">                                                   </w:t>
+            </w:r>
+            <w:r>
+              <w:rPr>
+                <w:rFonts w:eastAsia="Times New Roman" w:cs="Times New Roman"/>
+                <w:sz w:val="20"/>
+                <w:szCs w:val="20"/>
+                <w:lang w:eastAsia="ru-RU"/>
+              </w:rPr>
+              <w:t xml:space="preserve"> </w:t>
+            </w:r>
+            <w:r>
+              <w:rPr>
+                <w:rFonts w:eastAsia="Times New Roman" w:cs="Times New Roman"/>
+                <w:sz w:val="20"/>
+                <w:szCs w:val="20"/>
+                <w:vertAlign w:val="superscript"/>
+                <w:lang w:eastAsia="ru-RU"/>
+              </w:rPr>
+              <w:t>(должность,  ученое звание)</w:t>
+            </w:r>
+          </w:p>
+          <w:p>
+            <w:pPr>
+              <w:tabs>
+                <w:tab w:val="left" w:pos="851"/>
+                <w:tab w:val="left" w:pos="5954"/>
+              </w:tabs>
+              <w:spacing w:line="240" w:lineRule="auto"/>
+              <w:ind w:right="-1327"/>
+              <w:jc w:val="both"/>
+              <w:rPr>
+                <w:rFonts w:eastAsia="Times New Roman" w:cs="Times New Roman"/>
+                <w:sz w:val="24"/>
+                <w:szCs w:val="24"/>
+                <w:lang w:eastAsia="ru-RU"/>
+              </w:rPr>
+            </w:pPr>
+            <w:r>
+              <w:rPr>
+                <w:rFonts w:eastAsia="Times New Roman" w:cs="Times New Roman"/>
+                <w:sz w:val="24"/>
+                <w:szCs w:val="24"/>
+                <w:lang w:eastAsia="ru-RU"/>
+              </w:rPr>
+              <w:t>_________________________________</w:t>
+            </w:r>
+          </w:p>
+          <w:p>
+            <w:pPr>
+              <w:tabs>
+                <w:tab w:val="left" w:pos="851"/>
+                <w:tab w:val="left" w:pos="5954"/>
+              </w:tabs>
+              <w:spacing w:after="0" w:line="240" w:lineRule="auto"/>
+              <w:ind w:right="-1327"/>
+              <w:jc w:val="both"/>
+              <w:rPr>
+                <w:rFonts w:eastAsia="Times New Roman" w:cs="Times New Roman"/>
+                <w:sz w:val="24"/>
+                <w:szCs w:val="24"/>
+                <w:lang w:eastAsia="ru-RU"/>
+              </w:rPr>
+            </w:pPr>
+            <w:r>
+              <w:rPr>
+                <w:rFonts w:eastAsia="Times New Roman" w:cs="Times New Roman"/>
+                <w:sz w:val="24"/>
+                <w:szCs w:val="24"/>
+                <w:lang w:eastAsia="ru-RU"/>
+              </w:rPr>
+              <w:t>_________________________________</w:t>
+            </w:r>
+          </w:p>
+          <w:p>
+            <w:pPr>
+              <w:tabs>
+                <w:tab w:val="left" w:pos="851"/>
+                <w:tab w:val="left" w:pos="5670"/>
+              </w:tabs>
+              <w:spacing w:after="0" w:line="240" w:lineRule="auto"/>
+              <w:ind w:left="567" w:right="-1327"/>
+              <w:jc w:val="both"/>
+              <w:rPr>
+                <w:rFonts w:eastAsia="Times New Roman" w:cs="Times New Roman"/>
+                <w:sz w:val="20"/>
+                <w:szCs w:val="20"/>
+                <w:vertAlign w:val="superscript"/>
+                <w:lang w:eastAsia="ru-RU"/>
+              </w:rPr>
+            </w:pPr>
+            <w:r>
+              <w:rPr>
+                <w:rFonts w:eastAsia="Times New Roman" w:cs="Times New Roman"/>
+                <w:sz w:val="20"/>
+                <w:szCs w:val="20"/>
+                <w:vertAlign w:val="subscript"/>
+                <w:lang w:eastAsia="ru-RU"/>
+              </w:rPr>
+              <w:t xml:space="preserve"> </w:t>
+            </w:r>
+            <w:r>
+              <w:rPr>
+                <w:rFonts w:eastAsia="Times New Roman" w:cs="Times New Roman"/>
+                <w:sz w:val="20"/>
+                <w:szCs w:val="20"/>
+                <w:vertAlign w:val="superscript"/>
+                <w:lang w:eastAsia="ru-RU"/>
+              </w:rPr>
+              <w:t xml:space="preserve">             (подпись)                                               (ФИО)</w:t>
+            </w:r>
+          </w:p>
+          <w:p>
+            <w:pPr>
+              <w:tabs>
+                <w:tab w:val="left" w:pos="851"/>
+                <w:tab w:val="left" w:pos="5954"/>
+              </w:tabs>
+              <w:spacing w:after="0" w:line="240" w:lineRule="auto"/>
+              <w:ind w:right="-1327"/>
+              <w:jc w:val="both"/>
+              <w:rPr>
+                <w:rFonts w:eastAsia="Times New Roman" w:cs="Times New Roman"/>
+                <w:sz w:val="24"/>
+                <w:szCs w:val="24"/>
+                <w:lang w:eastAsia="ru-RU"/>
+              </w:rPr>
+            </w:pPr>
+            <w:r>
+              <w:rPr>
+                <w:rFonts w:eastAsia="Times New Roman" w:cs="Times New Roman"/>
+                <w:sz w:val="24"/>
+                <w:szCs w:val="24"/>
+                <w:lang w:eastAsia="ru-RU"/>
+              </w:rPr>
+              <w:t>«______»________________2022г.</w:t>
+            </w:r>
+          </w:p>
+          <w:p>
+            <w:pPr>
+              <w:tabs>
+                <w:tab w:val="left" w:pos="851"/>
+              </w:tabs>
+              <w:spacing w:after="0" w:line="240" w:lineRule="auto"/>
+              <w:ind w:left="567" w:right="-1327"/>
+              <w:jc w:val="both"/>
+              <w:rPr>
+                <w:rFonts w:eastAsia="Times New Roman" w:cs="Times New Roman"/>
+                <w:szCs w:val="28"/>
+                <w:vertAlign w:val="superscript"/>
+                <w:lang w:eastAsia="ru-RU"/>
+              </w:rPr>
+            </w:pPr>
+          </w:p>
+        </w:tc>
+      </w:tr>
+    </w:tbl>
+    <w:p>
+      <w:pPr>
+        <w:spacing w:after="0" w:line="240" w:lineRule="auto"/>
+        <w:ind w:left="567"/>
+        <w:jc w:val="both"/>
+        <w:rPr>
+          <w:rFonts w:eastAsia="Times New Roman" w:cs="Times New Roman"/>
+          <w:sz w:val="20"/>
+          <w:szCs w:val="20"/>
+          <w:lang w:eastAsia="ru-RU"/>
+        </w:rPr>
+      </w:pPr>
+    </w:p>
+    <w:p>
+      <w:pPr>
+        <w:tabs>
+          <w:tab w:val="left" w:pos="851"/>
+          <w:tab w:val="left" w:pos="5670"/>
+        </w:tabs>
+        <w:spacing w:after="0" w:line="240" w:lineRule="auto"/>
+        <w:ind w:left="567"/>
+        <w:jc w:val="center"/>
+        <w:rPr>
+          <w:rFonts w:eastAsia="Times New Roman" w:cs="Times New Roman"/>
+          <w:b/>
+          <w:color w:val="000000"/>
+          <w:sz w:val="24"/>
+          <w:szCs w:val="24"/>
+          <w:lang w:eastAsia="ru-RU"/>
+        </w:rPr>
+      </w:pPr>
+    </w:p>
+    <w:p>
+      <w:pPr>
+        <w:tabs>
+          <w:tab w:val="left" w:pos="851"/>
+          <w:tab w:val="left" w:pos="5670"/>
+        </w:tabs>
+        <w:spacing w:after="0" w:line="240" w:lineRule="auto"/>
+        <w:ind w:left="567"/>
+        <w:jc w:val="center"/>
+        <w:rPr>
+          <w:rFonts w:eastAsia="Times New Roman" w:cs="Times New Roman"/>
+          <w:b/>
+          <w:color w:val="000000"/>
+          <w:sz w:val="24"/>
+          <w:szCs w:val="24"/>
+          <w:lang w:eastAsia="ru-RU"/>
+        </w:rPr>
+      </w:pPr>
+    </w:p>
+    <w:p>
+      <w:pPr>
+        <w:tabs>
+          <w:tab w:val="left" w:pos="851"/>
+          <w:tab w:val="left" w:pos="5670"/>
+        </w:tabs>
+        <w:spacing w:after="0" w:line="240" w:lineRule="auto"/>
+        <w:ind w:left="567"/>
+        <w:jc w:val="center"/>
+        <w:rPr>
+          <w:rFonts w:eastAsia="Times New Roman" w:cs="Times New Roman"/>
+          <w:b/>
+          <w:color w:val="000000"/>
+          <w:sz w:val="24"/>
+          <w:szCs w:val="24"/>
+          <w:lang w:eastAsia="ru-RU"/>
+        </w:rPr>
+      </w:pPr>
+    </w:p>
+    <w:p>
+      <w:pPr>
+        <w:tabs>
+          <w:tab w:val="left" w:pos="851"/>
+          <w:tab w:val="left" w:pos="5670"/>
+        </w:tabs>
+        <w:spacing w:after="0" w:line="240" w:lineRule="auto"/>
+        <w:ind w:left="567"/>
+        <w:jc w:val="center"/>
+        <w:rPr>
+          <w:rFonts w:eastAsia="Times New Roman" w:cs="Times New Roman"/>
+          <w:b/>
+          <w:color w:val="000000"/>
+          <w:sz w:val="24"/>
+          <w:szCs w:val="24"/>
+          <w:lang w:eastAsia="ru-RU"/>
+        </w:rPr>
+      </w:pPr>
+    </w:p>
+    <w:p>
+      <w:pPr>
+        <w:tabs>
+          <w:tab w:val="left" w:pos="851"/>
+          <w:tab w:val="left" w:pos="5670"/>
+        </w:tabs>
+        <w:spacing w:after="0" w:line="240" w:lineRule="auto"/>
+        <w:ind w:left="567"/>
+        <w:jc w:val="center"/>
+        <w:rPr>
+          <w:rFonts w:eastAsia="Times New Roman" w:cs="Times New Roman"/>
+          <w:color w:val="000000"/>
+          <w:sz w:val="24"/>
+          <w:szCs w:val="24"/>
+          <w:lang w:eastAsia="ru-RU"/>
+        </w:rPr>
+      </w:pPr>
+      <w:r>
+        <w:rPr>
+          <w:rFonts w:eastAsia="Times New Roman" w:cs="Times New Roman"/>
+          <w:color w:val="000000"/>
+          <w:sz w:val="24"/>
+          <w:szCs w:val="24"/>
+          <w:lang w:eastAsia="ru-RU"/>
+        </w:rPr>
+        <w:t>г. Владивосток</w:t>
+      </w:r>
+    </w:p>
+    <w:p>
+      <w:pPr>
+        <w:jc w:val="center"/>
+      </w:pPr>
+      <w:r>
+        <w:rPr>
+          <w:rFonts w:eastAsia="Times New Roman" w:cs="Times New Roman"/>
+          <w:color w:val="000000"/>
+          <w:sz w:val="24"/>
+          <w:szCs w:val="24"/>
+          <w:lang w:eastAsia="ru-RU"/>
+        </w:rPr>
+        <w:t>2022</w:t>
+      </w:r>
+    </w:p>
+    <w:p>
+      <w:r>
+        <w:lastRenderedPageBreak/>
         <w:br w:type="page"/>
       </w:r>
     </w:p>
@@ -25,7 +1533,7 @@
           <w:numId w:val="1"/>
         </w:numPr>
       </w:pPr>
-      <w:hyperlink r:id="rId5" w:history="1">
+      <w:hyperlink r:id="rId6" w:anchor=".D0.9F.D1.80.D0.B5.D0.B8.D0.BC.D1.83.D1.89.D0.B5.D1.81.D1.82.D0.B2.D0.B0_.D0.B8_.D0.BD.D0.B5.D0.B4.D0.BE.D1.81.D1.82.D0.B0.D1.82.D0.BA.D0.B8" w:history="1">
         <w:r>
           <w:rPr>
             <w:rStyle w:val="a4"/>
@@ -42,7 +1550,7 @@
           <w:numId w:val="1"/>
         </w:numPr>
       </w:pPr>
-      <w:hyperlink r:id="rId6" w:history="1">
+      <w:hyperlink r:id="rId7" w:history="1">
         <w:r>
           <w:rPr>
             <w:rStyle w:val="a4"/>
@@ -59,7 +1567,7 @@
           <w:numId w:val="1"/>
         </w:numPr>
       </w:pPr>
-      <w:hyperlink r:id="rId7" w:history="1">
+      <w:hyperlink r:id="rId8" w:anchor="Insert" w:history="1">
         <w:r>
           <w:rPr>
             <w:rStyle w:val="a4"/>
@@ -76,7 +1584,7 @@
           <w:numId w:val="1"/>
         </w:numPr>
       </w:pPr>
-      <w:hyperlink r:id="rId8" w:history="1">
+      <w:hyperlink r:id="rId9" w:history="1">
         <w:r>
           <w:rPr>
             <w:rStyle w:val="a4"/>
@@ -93,7 +1601,7 @@
           <w:numId w:val="1"/>
         </w:numPr>
       </w:pPr>
-      <w:hyperlink r:id="rId9" w:history="1">
+      <w:hyperlink r:id="rId10" w:history="1">
         <w:r>
           <w:rPr>
             <w:rStyle w:val="a4"/>
@@ -110,7 +1618,7 @@
           <w:numId w:val="1"/>
         </w:numPr>
       </w:pPr>
-      <w:hyperlink r:id="rId10" w:history="1">
+      <w:hyperlink r:id="rId11" w:history="1">
         <w:r>
           <w:rPr>
             <w:rStyle w:val="a4"/>
@@ -127,7 +1635,7 @@
           <w:numId w:val="1"/>
         </w:numPr>
       </w:pPr>
-      <w:hyperlink r:id="rId11" w:history="1">
+      <w:hyperlink r:id="rId12" w:history="1">
         <w:r>
           <w:rPr>
             <w:rStyle w:val="a4"/>
@@ -144,7 +1652,7 @@
           <w:numId w:val="1"/>
         </w:numPr>
       </w:pPr>
-      <w:hyperlink r:id="rId12" w:history="1">
+      <w:hyperlink r:id="rId13" w:history="1">
         <w:r>
           <w:rPr>
             <w:rStyle w:val="a4"/>
@@ -161,32 +1669,12 @@
           <w:numId w:val="1"/>
         </w:numPr>
       </w:pPr>
-      <w:hyperlink r:id="rId13" w:history="1">
+      <w:hyperlink r:id="rId14" w:history="1">
         <w:r>
           <w:rPr>
             <w:rStyle w:val="a4"/>
           </w:rPr>
           <w:t>https://p2k.unkris.ac.id/IT/en/3065-2962/van-Emde-Boas-tree_15988_p2k-unkris.html</w:t>
-        </w:r>
-      </w:hyperlink>
-    </w:p>
-    <w:p>
-      <w:pPr>
-        <w:pStyle w:val="a3"/>
-        <w:numPr>
-          <w:ilvl w:val="0"/>
-          <w:numId w:val="1"/>
-        </w:numPr>
-      </w:pPr>
-      <w:r>
-        <w:t xml:space="preserve"> </w:t>
-      </w:r>
-      <w:hyperlink r:id="rId14" w:history="1">
-        <w:r>
-          <w:rPr>
-            <w:rStyle w:val="a4"/>
-          </w:rPr>
-          <w:t>http://www2.hawaii.edu/~nodari/teaching/s16/notes/notes10.pdf</w:t>
         </w:r>
       </w:hyperlink>
     </w:p>
@@ -206,7 +1694,7 @@
           <w:rPr>
             <w:rStyle w:val="a4"/>
           </w:rPr>
-          <w:t>https://ru.frwiki.wiki/wiki/Arbre_de_Van_Emde_Boas</w:t>
+          <w:t>http://www2.hawaii.edu/~nodari/teaching/s16/notes/notes10.pdf</w:t>
         </w:r>
       </w:hyperlink>
     </w:p>
@@ -226,7 +1714,7 @@
           <w:rPr>
             <w:rStyle w:val="a4"/>
           </w:rPr>
-          <w:t>https://wiki5.ru/wiki/Van_Emde_Boas_tree</w:t>
+          <w:t>https://ru.frwiki.wiki/wiki/Arbre_de_Van_Emde_Boas</w:t>
         </w:r>
       </w:hyperlink>
     </w:p>
@@ -246,7 +1734,7 @@
           <w:rPr>
             <w:rStyle w:val="a4"/>
           </w:rPr>
-          <w:t>https://wikicsu.ru/wiki/Van_Emde_Boas_tree</w:t>
+          <w:t>https://wiki5.ru/wiki/Van_Emde_Boas_tree</w:t>
         </w:r>
       </w:hyperlink>
     </w:p>
@@ -266,7 +1754,7 @@
           <w:rPr>
             <w:rStyle w:val="a4"/>
           </w:rPr>
-          <w:t>https://compscicenter.ru/courses/advanced-algo_part2/2019-spring/classes/4545/</w:t>
+          <w:t>https://wikicsu.ru/wiki/Van_Emde_Boas_tree</w:t>
         </w:r>
       </w:hyperlink>
     </w:p>
@@ -286,7 +1774,7 @@
           <w:rPr>
             <w:rStyle w:val="a4"/>
           </w:rPr>
-          <w:t>https://compsciclub.ru/en/courses/advanced-algo_part2/2022-spring/classes/9351/</w:t>
+          <w:t>https://compscicenter.ru/courses/advanced-algo_part2/2019-spring/classes/4545/</w:t>
         </w:r>
       </w:hyperlink>
     </w:p>
@@ -306,7 +1794,7 @@
           <w:rPr>
             <w:rStyle w:val="a4"/>
           </w:rPr>
-          <w:t>https://rsdn.org/forum/alg/4367346.1</w:t>
+          <w:t>https://compsciclub.ru/en/courses/advanced-algo_part2/2022-spring/classes/9351/</w:t>
         </w:r>
       </w:hyperlink>
     </w:p>
@@ -326,7 +1814,7 @@
           <w:rPr>
             <w:rStyle w:val="a4"/>
           </w:rPr>
-          <w:t>https://examentv.ru/informatika/7820-9-derevo-van-emde-boasa-bystryi-cifrovoi-bor.html</w:t>
+          <w:t>https://rsdn.org/forum/alg/4367346.1</w:t>
         </w:r>
       </w:hyperlink>
     </w:p>
@@ -346,7 +1834,7 @@
           <w:rPr>
             <w:rStyle w:val="a4"/>
           </w:rPr>
-          <w:t>https://tech.kontur.ru/algorithms-for-everyone</w:t>
+          <w:t>https://examentv.ru/informatika/7820-9-derevo-van-emde-boasa-bystryi-cifrovoi-bor.html</w:t>
         </w:r>
       </w:hyperlink>
     </w:p>
@@ -366,7 +1854,7 @@
           <w:rPr>
             <w:rStyle w:val="a4"/>
           </w:rPr>
-          <w:t>http://www-di.inf.puc-rio.br/~laber/vanEmdeBoas.pdf</w:t>
+          <w:t>https://tech.kontur.ru/algorithms-for-everyone</w:t>
         </w:r>
       </w:hyperlink>
     </w:p>
@@ -386,7 +1874,7 @@
           <w:rPr>
             <w:rStyle w:val="a4"/>
           </w:rPr>
-          <w:t>https://www.isa-afp.org/entries/Van_Emde_Boas_Trees.html</w:t>
+          <w:t>http://www-di.inf.puc-rio.br/~laber/vanEmdeBoas.pdf</w:t>
         </w:r>
       </w:hyperlink>
     </w:p>
@@ -406,7 +1894,7 @@
           <w:rPr>
             <w:rStyle w:val="a4"/>
           </w:rPr>
-          <w:t>https://www.isa-afp.org/theories/van_emde_boas_trees/#VEBT_Insert</w:t>
+          <w:t>https://www.isa-afp.org/entries/Van_Emde_Boas_Trees.html</w:t>
         </w:r>
       </w:hyperlink>
     </w:p>
@@ -421,32 +1909,32 @@
       <w:r>
         <w:t xml:space="preserve"> </w:t>
       </w:r>
-      <w:hyperlink r:id="rId26" w:history="1">
+      <w:hyperlink r:id="rId26" w:anchor="VEBT_Insert" w:history="1">
+        <w:r>
+          <w:rPr>
+            <w:rStyle w:val="a4"/>
+          </w:rPr>
+          <w:t>https://www.isa-afp.org/theories/van_emde_boas_trees/#VEBT_Insert</w:t>
+        </w:r>
+      </w:hyperlink>
+    </w:p>
+    <w:p>
+      <w:pPr>
+        <w:pStyle w:val="a3"/>
+        <w:numPr>
+          <w:ilvl w:val="0"/>
+          <w:numId w:val="1"/>
+        </w:numPr>
+      </w:pPr>
+      <w:r>
+        <w:t xml:space="preserve"> </w:t>
+      </w:r>
+      <w:hyperlink r:id="rId27" w:anchor="VEBT_Delete.html" w:history="1">
         <w:r>
           <w:rPr>
             <w:rStyle w:val="a4"/>
           </w:rPr>
           <w:t>https://www.isa-afp.org/theories/van_emde_boas_trees/#VEBT_Delete.html</w:t>
-        </w:r>
-      </w:hyperlink>
-    </w:p>
-    <w:p>
-      <w:pPr>
-        <w:pStyle w:val="a3"/>
-        <w:numPr>
-          <w:ilvl w:val="0"/>
-          <w:numId w:val="1"/>
-        </w:numPr>
-      </w:pPr>
-      <w:r>
-        <w:t xml:space="preserve"> </w:t>
-      </w:r>
-      <w:hyperlink r:id="rId27" w:history="1">
-        <w:r>
-          <w:rPr>
-            <w:rStyle w:val="a4"/>
-          </w:rPr>
-          <w:t>https://fileadmin.cs.lth.se/cs/Personal/Rolf_Karlsson/lect12.pdf</w:t>
         </w:r>
       </w:hyperlink>
     </w:p>
@@ -466,7 +1954,7 @@
           <w:rPr>
             <w:rStyle w:val="a4"/>
           </w:rPr>
-          <w:t>https://bjpcjp.github.io/pdfs/math/van-emde-boas-trees-ITA.pdf</w:t>
+          <w:t>https://fileadmin.cs.lth.se/cs/Personal/Rolf_Karlsson/lect12.pdf</w:t>
         </w:r>
       </w:hyperlink>
     </w:p>
@@ -486,7 +1974,7 @@
           <w:rPr>
             <w:rStyle w:val="a4"/>
           </w:rPr>
-          <w:t>http://www.cs.tau.ac.il/~zwick/Adv-Alg-2015/van-Emde-Boas.pdf</w:t>
+          <w:t>https://bjpcjp.github.io/pdfs/math/van-emde-boas-trees-ITA.pdf</w:t>
         </w:r>
       </w:hyperlink>
     </w:p>
@@ -506,7 +1994,7 @@
           <w:rPr>
             <w:rStyle w:val="a4"/>
           </w:rPr>
-          <w:t>http://www14.in.tum.de/lehre/2014WS/ea/split/sec-van-Emde-Boas-Trees-single.pdf</w:t>
+          <w:t>http://www.cs.tau.ac.il/~zwick/Adv-Alg-2015/van-Emde-Boas.pdf</w:t>
         </w:r>
       </w:hyperlink>
     </w:p>
@@ -526,6 +2014,26 @@
           <w:rPr>
             <w:rStyle w:val="a4"/>
           </w:rPr>
+          <w:t>http://www14.in.tum.de/lehre/2014WS/ea/split/sec-van-Emde-Boas-Trees-single.pdf</w:t>
+        </w:r>
+      </w:hyperlink>
+    </w:p>
+    <w:p>
+      <w:pPr>
+        <w:pStyle w:val="a3"/>
+        <w:numPr>
+          <w:ilvl w:val="0"/>
+          <w:numId w:val="1"/>
+        </w:numPr>
+      </w:pPr>
+      <w:r>
+        <w:t xml:space="preserve"> </w:t>
+      </w:r>
+      <w:hyperlink r:id="rId32" w:history="1">
+        <w:r>
+          <w:rPr>
+            <w:rStyle w:val="a4"/>
+          </w:rPr>
           <w:t>http://www.cs.cmu.edu/afs/cs/academic/class/15750-s19/ScribeNotes/lecture7.pdf</w:t>
         </w:r>
       </w:hyperlink>
@@ -533,9 +2041,6 @@
     <w:p>
       <w:pPr>
         <w:ind w:left="360"/>
-        <w:rPr>
-          <w:lang w:val="en-US"/>
-        </w:rPr>
       </w:pPr>
     </w:p>
     <w:sectPr>

</xml_diff>